<commit_message>
Revamp project section layout and add navigation links
</commit_message>
<xml_diff>
--- a/fotos/kleurenpalet.docx
+++ b/fotos/kleurenpalet.docx
@@ -25,6 +25,9 @@
         <w:jc w:val="center"/>
       </w:pPr>
       <w:r>
+        <w:rPr>
+          <w:noProof/>
+        </w:rPr>
         <w:drawing>
           <wp:anchor distT="0" distB="0" distL="114300" distR="114300" simplePos="0" relativeHeight="251658240" behindDoc="0" locked="0" layoutInCell="1" allowOverlap="1" wp14:anchorId="62E94CB7" wp14:editId="34A1CDBF">
             <wp:simplePos x="895350" y="895350"/>
@@ -87,6 +90,9 @@
     <w:p/>
     <w:p>
       <w:r>
+        <w:rPr>
+          <w:noProof/>
+        </w:rPr>
         <w:drawing>
           <wp:anchor distT="0" distB="0" distL="114300" distR="114300" simplePos="0" relativeHeight="251659264" behindDoc="1" locked="0" layoutInCell="1" allowOverlap="1" wp14:anchorId="137EAF75" wp14:editId="36762D87">
             <wp:simplePos x="0" y="0"/>
@@ -143,6 +149,9 @@
         <w:jc w:val="center"/>
       </w:pPr>
       <w:r>
+        <w:rPr>
+          <w:noProof/>
+        </w:rPr>
         <w:drawing>
           <wp:anchor distT="0" distB="0" distL="114300" distR="114300" simplePos="0" relativeHeight="251660288" behindDoc="1" locked="0" layoutInCell="1" allowOverlap="1" wp14:anchorId="295CF02E" wp14:editId="1A0172B6">
             <wp:simplePos x="0" y="0"/>
@@ -202,6 +211,9 @@
         <w:jc w:val="center"/>
       </w:pPr>
       <w:r>
+        <w:rPr>
+          <w:noProof/>
+        </w:rPr>
         <w:drawing>
           <wp:anchor distT="0" distB="0" distL="114300" distR="114300" simplePos="0" relativeHeight="251661312" behindDoc="1" locked="0" layoutInCell="1" allowOverlap="1" wp14:anchorId="17BC9D2F" wp14:editId="6CF5C2F4">
             <wp:simplePos x="0" y="0"/>

</xml_diff>